<commit_message>
viet bao cao chuong 2
</commit_message>
<xml_diff>
--- a/Trịnh Công Đức_2019606149.docx
+++ b/Trịnh Công Đức_2019606149.docx
@@ -14,6 +14,7 @@
       </w:pPr>
       <w:bookmarkStart w:id="0" w:name="_Toc71637120"/>
       <w:bookmarkStart w:id="1" w:name="_Toc71637132"/>
+      <w:bookmarkStart w:id="2" w:name="_GoBack"/>
       <w:r>
         <w:rPr>
           <w:b/>
@@ -34,7 +35,7 @@
           <w:szCs w:val="28"/>
         </w:rPr>
       </w:pPr>
-      <w:bookmarkStart w:id="2" w:name="_Toc71637121"/>
+      <w:bookmarkStart w:id="3" w:name="_Toc71637121"/>
       <w:r>
         <w:rPr>
           <w:b/>
@@ -43,7 +44,7 @@
         </w:rPr>
         <w:t>Khoa Công Nghệ Thông Tin</w:t>
       </w:r>
-      <w:bookmarkEnd w:id="2"/>
+      <w:bookmarkEnd w:id="3"/>
     </w:p>
     <w:p>
       <w:pPr>
@@ -52,9 +53,9 @@
           <w:szCs w:val="28"/>
         </w:rPr>
       </w:pPr>
-      <w:bookmarkStart w:id="3" w:name="_heading=h.tb36cqgeqmfc" w:colFirst="0" w:colLast="0"/>
-      <w:bookmarkStart w:id="4" w:name="_Toc71637122"/>
-      <w:bookmarkEnd w:id="3"/>
+      <w:bookmarkStart w:id="4" w:name="_heading=h.tb36cqgeqmfc" w:colFirst="0" w:colLast="0"/>
+      <w:bookmarkStart w:id="5" w:name="_Toc71637122"/>
+      <w:bookmarkEnd w:id="4"/>
       <w:r>
         <w:rPr>
           <w:noProof/>
@@ -110,7 +111,7 @@
           </wp:anchor>
         </w:drawing>
       </w:r>
-      <w:bookmarkEnd w:id="4"/>
+      <w:bookmarkEnd w:id="5"/>
     </w:p>
     <w:p>
       <w:pPr>
@@ -119,8 +120,8 @@
           <w:szCs w:val="28"/>
         </w:rPr>
       </w:pPr>
-      <w:bookmarkStart w:id="5" w:name="_heading=h.h5pr1veeln3b" w:colFirst="0" w:colLast="0"/>
-      <w:bookmarkEnd w:id="5"/>
+      <w:bookmarkStart w:id="6" w:name="_heading=h.h5pr1veeln3b" w:colFirst="0" w:colLast="0"/>
+      <w:bookmarkEnd w:id="6"/>
       <w:r>
         <w:rPr>
           <w:szCs w:val="28"/>
@@ -135,8 +136,8 @@
           <w:szCs w:val="28"/>
         </w:rPr>
       </w:pPr>
-      <w:bookmarkStart w:id="6" w:name="_heading=h.sc5rgpaumhlq" w:colFirst="0" w:colLast="0"/>
-      <w:bookmarkEnd w:id="6"/>
+      <w:bookmarkStart w:id="7" w:name="_heading=h.sc5rgpaumhlq" w:colFirst="0" w:colLast="0"/>
+      <w:bookmarkEnd w:id="7"/>
     </w:p>
     <w:p>
       <w:pPr>
@@ -155,13 +156,20 @@
           <w:szCs w:val="28"/>
         </w:rPr>
       </w:pPr>
-      <w:bookmarkStart w:id="7" w:name="_Toc71637123"/>
-      <w:r>
-        <w:rPr>
-          <w:b/>
-          <w:szCs w:val="28"/>
-        </w:rPr>
-        <w:t>BÁO CÁO</w:t>
+      <w:bookmarkStart w:id="8" w:name="_Toc71637123"/>
+      <w:r>
+        <w:rPr>
+          <w:b/>
+          <w:szCs w:val="28"/>
+        </w:rPr>
+        <w:t>ĐỒ ÁN</w:t>
+      </w:r>
+      <w:r>
+        <w:rPr>
+          <w:b/>
+          <w:szCs w:val="28"/>
+        </w:rPr>
+        <w:t xml:space="preserve"> TỐT NGHIỆP</w:t>
       </w:r>
     </w:p>
     <w:p>
@@ -178,14 +186,7 @@
           <w:b/>
           <w:szCs w:val="28"/>
         </w:rPr>
-        <w:t>ĐỒ ÁN</w:t>
-      </w:r>
-      <w:r>
-        <w:rPr>
-          <w:b/>
-          <w:szCs w:val="28"/>
-        </w:rPr>
-        <w:t xml:space="preserve"> TỐT NGHIỆP</w:t>
+        <w:t>NGÀNH CÔNG NGHỆ THÔNG TIN</w:t>
       </w:r>
     </w:p>
     <w:p>
@@ -195,8 +196,8 @@
           <w:szCs w:val="28"/>
         </w:rPr>
       </w:pPr>
-      <w:bookmarkStart w:id="8" w:name="_Toc71637125"/>
-      <w:bookmarkEnd w:id="7"/>
+      <w:bookmarkStart w:id="9" w:name="_Toc71637125"/>
+      <w:bookmarkEnd w:id="8"/>
     </w:p>
     <w:p>
       <w:pPr>
@@ -216,7 +217,7 @@
         </w:rPr>
         <w:t xml:space="preserve">ĐỀ TÀI: </w:t>
       </w:r>
-      <w:bookmarkEnd w:id="8"/>
+      <w:bookmarkEnd w:id="9"/>
       <w:r>
         <w:rPr>
           <w:b/>
@@ -257,6 +258,17 @@
         </w:rPr>
         <w:t>VÀ MYSQL</w:t>
       </w:r>
+    </w:p>
+    <w:p>
+      <w:pPr>
+        <w:spacing w:before="240" w:after="120" w:line="360" w:lineRule="auto"/>
+        <w:jc w:val="center"/>
+        <w:rPr>
+          <w:b/>
+          <w:bCs/>
+          <w:szCs w:val="28"/>
+        </w:rPr>
+      </w:pPr>
     </w:p>
     <w:p>
       <w:pPr>
@@ -292,7 +304,7 @@
         </w:rPr>
         <w:tab/>
       </w:r>
-      <w:bookmarkStart w:id="9" w:name="_Toc71637129"/>
+      <w:bookmarkStart w:id="10" w:name="_Toc71637129"/>
       <w:r>
         <w:rPr>
           <w:b/>
@@ -408,10 +420,10 @@
         <w:tab/>
         <w:t xml:space="preserve">: </w:t>
       </w:r>
-      <w:bookmarkStart w:id="10" w:name="_heading=h.gjdgxs" w:colFirst="0" w:colLast="0"/>
-      <w:bookmarkStart w:id="11" w:name="_Toc71637130"/>
-      <w:bookmarkEnd w:id="9"/>
+      <w:bookmarkStart w:id="11" w:name="_heading=h.gjdgxs" w:colFirst="0" w:colLast="0"/>
+      <w:bookmarkStart w:id="12" w:name="_Toc71637130"/>
       <w:bookmarkEnd w:id="10"/>
+      <w:bookmarkEnd w:id="11"/>
       <w:r>
         <w:rPr>
           <w:b/>
@@ -501,51 +513,46 @@
     <w:p>
       <w:pPr>
         <w:spacing w:before="240" w:after="120" w:line="360" w:lineRule="auto"/>
-        <w:ind w:left="1440"/>
+        <w:jc w:val="center"/>
         <w:rPr>
           <w:b/>
           <w:bCs/>
           <w:szCs w:val="28"/>
         </w:rPr>
       </w:pPr>
-    </w:p>
-    <w:p>
-      <w:pPr>
-        <w:spacing w:before="240" w:after="120" w:line="360" w:lineRule="auto"/>
+      <w:r>
+        <w:rPr>
+          <w:b/>
+          <w:bCs/>
+          <w:szCs w:val="28"/>
+        </w:rPr>
+        <w:t>Hà Nội, 202</w:t>
+      </w:r>
+      <w:bookmarkStart w:id="13" w:name="_heading=h.r10n099i32pj" w:colFirst="0" w:colLast="0"/>
+      <w:bookmarkEnd w:id="12"/>
+      <w:bookmarkEnd w:id="13"/>
+      <w:r>
+        <w:rPr>
+          <w:b/>
+          <w:bCs/>
+          <w:szCs w:val="28"/>
+        </w:rPr>
+        <w:t>3</w:t>
+      </w:r>
+    </w:p>
+    <w:p>
+      <w:pPr>
+        <w:pStyle w:val="NoSpacing"/>
+        <w:spacing w:line="360" w:lineRule="auto"/>
         <w:jc w:val="center"/>
         <w:rPr>
           <w:b/>
-          <w:bCs/>
-          <w:szCs w:val="28"/>
-        </w:rPr>
-      </w:pPr>
-      <w:r>
-        <w:rPr>
-          <w:b/>
-          <w:bCs/>
-          <w:szCs w:val="28"/>
-        </w:rPr>
-        <w:t>Hà Nội, 202</w:t>
-      </w:r>
-      <w:bookmarkStart w:id="12" w:name="_heading=h.r10n099i32pj" w:colFirst="0" w:colLast="0"/>
-      <w:bookmarkEnd w:id="11"/>
-      <w:bookmarkEnd w:id="12"/>
-      <w:r>
-        <w:rPr>
-          <w:b/>
-          <w:bCs/>
-          <w:szCs w:val="28"/>
-        </w:rPr>
-        <w:t>3</w:t>
-      </w:r>
-    </w:p>
-    <w:p>
-      <w:pPr>
-        <w:pStyle w:val="NoSpacing"/>
-        <w:spacing w:line="360" w:lineRule="auto"/>
-        <w:jc w:val="center"/>
-      </w:pPr>
-      <w:r>
+        </w:rPr>
+      </w:pPr>
+      <w:r>
+        <w:rPr>
+          <w:b/>
+        </w:rPr>
         <w:lastRenderedPageBreak/>
         <w:t>LỜI CẢM ƠN</w:t>
       </w:r>
@@ -614,10 +621,7 @@
         </w:sectPr>
       </w:pPr>
       <w:r>
-        <w:t xml:space="preserve">    </w:t>
-      </w:r>
-      <w:r>
-        <w:t>Trịnh Công Đức</w:t>
+        <w:t xml:space="preserve">    Trịnh Công Đức</w:t>
       </w:r>
       <w:r>
         <w:br w:type="page"/>
@@ -1433,7 +1437,7 @@
           <w:szCs w:val="28"/>
         </w:rPr>
       </w:pPr>
-      <w:bookmarkStart w:id="13" w:name="_Toc129904685"/>
+      <w:bookmarkStart w:id="14" w:name="_Toc129904685"/>
       <w:r>
         <w:rPr>
           <w:rFonts w:cs="Times New Roman"/>
@@ -1442,7 +1446,7 @@
         <w:lastRenderedPageBreak/>
         <w:t>MỞ ĐẦU</w:t>
       </w:r>
-      <w:bookmarkEnd w:id="13"/>
+      <w:bookmarkEnd w:id="14"/>
     </w:p>
     <w:p>
       <w:pPr>
@@ -1457,7 +1461,7 @@
           <w:szCs w:val="28"/>
         </w:rPr>
       </w:pPr>
-      <w:bookmarkStart w:id="14" w:name="_Toc129904686"/>
+      <w:bookmarkStart w:id="15" w:name="_Toc129904686"/>
       <w:r>
         <w:rPr>
           <w:rFonts w:cs="Times New Roman"/>
@@ -1479,7 +1483,7 @@
         </w:rPr>
         <w:t xml:space="preserve"> chọn đề tài</w:t>
       </w:r>
-      <w:bookmarkEnd w:id="14"/>
+      <w:bookmarkEnd w:id="15"/>
     </w:p>
     <w:p>
       <w:pPr>
@@ -1541,7 +1545,7 @@
           <w:szCs w:val="28"/>
         </w:rPr>
       </w:pPr>
-      <w:bookmarkStart w:id="15" w:name="_Toc129904687"/>
+      <w:bookmarkStart w:id="16" w:name="_Toc129904687"/>
       <w:r>
         <w:rPr>
           <w:rFonts w:cs="Times New Roman"/>
@@ -1563,7 +1567,7 @@
         </w:rPr>
         <w:t>Mục tiêu nghiên cứu</w:t>
       </w:r>
-      <w:bookmarkEnd w:id="15"/>
+      <w:bookmarkEnd w:id="16"/>
     </w:p>
     <w:p>
       <w:pPr>
@@ -1612,7 +1616,7 @@
           <w:szCs w:val="28"/>
         </w:rPr>
       </w:pPr>
-      <w:bookmarkStart w:id="16" w:name="_Toc129904688"/>
+      <w:bookmarkStart w:id="17" w:name="_Toc129904688"/>
       <w:r>
         <w:rPr>
           <w:rFonts w:cs="Times New Roman"/>
@@ -1620,7 +1624,7 @@
         </w:rPr>
         <w:t>3. Đối tượng nghiên cứu</w:t>
       </w:r>
-      <w:bookmarkEnd w:id="16"/>
+      <w:bookmarkEnd w:id="17"/>
     </w:p>
     <w:p>
       <w:pPr>
@@ -1697,7 +1701,13 @@
         <w:rPr>
           <w:szCs w:val="28"/>
         </w:rPr>
-        <w:t>i gian: 20/03</w:t>
+        <w:t>i gian: 06</w:t>
+      </w:r>
+      <w:r>
+        <w:rPr>
+          <w:szCs w:val="28"/>
+        </w:rPr>
+        <w:t>/03</w:t>
       </w:r>
       <w:r>
         <w:rPr>
@@ -1709,7 +1719,13 @@
         <w:rPr>
           <w:szCs w:val="28"/>
         </w:rPr>
-        <w:t>n 20/05</w:t>
+        <w:t>n 08</w:t>
+      </w:r>
+      <w:r>
+        <w:rPr>
+          <w:szCs w:val="28"/>
+        </w:rPr>
+        <w:t>/05</w:t>
       </w:r>
       <w:r>
         <w:rPr>
@@ -1747,7 +1763,7 @@
           <w:szCs w:val="28"/>
         </w:rPr>
       </w:pPr>
-      <w:bookmarkStart w:id="17" w:name="_Toc129904689"/>
+      <w:bookmarkStart w:id="18" w:name="_Toc129904689"/>
       <w:r>
         <w:rPr>
           <w:rFonts w:cs="Times New Roman"/>
@@ -1756,7 +1772,7 @@
         <w:lastRenderedPageBreak/>
         <w:t>4. Phạm vi nghiên cứu</w:t>
       </w:r>
-      <w:bookmarkEnd w:id="17"/>
+      <w:bookmarkEnd w:id="18"/>
     </w:p>
     <w:p>
       <w:pPr>
@@ -1791,8 +1807,6 @@
         </w:rPr>
         <w:t>, cơ sở dữ liệu MySQL.</w:t>
       </w:r>
-      <w:bookmarkStart w:id="18" w:name="_GoBack"/>
-      <w:bookmarkEnd w:id="18"/>
     </w:p>
     <w:p>
       <w:pPr>
@@ -2246,6 +2260,7 @@
         <w:shd w:val="clear" w:color="auto" w:fill="FFFFFF"/>
         <w:spacing w:after="0" w:line="360" w:lineRule="auto"/>
         <w:ind w:firstLine="720"/>
+        <w:jc w:val="both"/>
         <w:rPr>
           <w:rFonts w:eastAsia="Times New Roman"/>
           <w:color w:val="333333"/>
@@ -2266,6 +2281,7 @@
         <w:shd w:val="clear" w:color="auto" w:fill="FFFFFF"/>
         <w:spacing w:after="0" w:line="360" w:lineRule="auto"/>
         <w:ind w:firstLine="720"/>
+        <w:jc w:val="both"/>
         <w:rPr>
           <w:rFonts w:eastAsia="Times New Roman"/>
           <w:color w:val="333333"/>
@@ -2286,6 +2302,7 @@
         <w:shd w:val="clear" w:color="auto" w:fill="FFFFFF"/>
         <w:spacing w:after="0" w:line="360" w:lineRule="auto"/>
         <w:ind w:firstLine="720"/>
+        <w:jc w:val="both"/>
         <w:rPr>
           <w:rFonts w:eastAsia="Times New Roman"/>
           <w:color w:val="333333"/>
@@ -2306,6 +2323,7 @@
         <w:shd w:val="clear" w:color="auto" w:fill="FFFFFF"/>
         <w:spacing w:after="0" w:line="360" w:lineRule="auto"/>
         <w:ind w:firstLine="600"/>
+        <w:jc w:val="both"/>
         <w:rPr>
           <w:rFonts w:eastAsia="Times New Roman"/>
           <w:color w:val="333333"/>
@@ -4755,6 +4773,1031 @@
       </w:r>
       <w:bookmarkEnd w:id="1"/>
     </w:p>
+    <w:p>
+      <w:pPr>
+        <w:rPr>
+          <w:szCs w:val="28"/>
+        </w:rPr>
+      </w:pPr>
+      <w:r>
+        <w:rPr>
+          <w:szCs w:val="28"/>
+        </w:rPr>
+        <w:br w:type="page"/>
+      </w:r>
+    </w:p>
+    <w:p>
+      <w:pPr>
+        <w:pStyle w:val="Heading1"/>
+        <w:numPr>
+          <w:ilvl w:val="0"/>
+          <w:numId w:val="0"/>
+        </w:numPr>
+        <w:spacing w:line="360" w:lineRule="auto"/>
+        <w:ind w:left="432"/>
+        <w:rPr>
+          <w:rFonts w:cs="Times New Roman"/>
+        </w:rPr>
+      </w:pPr>
+      <w:r>
+        <w:rPr>
+          <w:rFonts w:cs="Times New Roman"/>
+        </w:rPr>
+        <w:lastRenderedPageBreak/>
+        <w:t>CHƯƠNG 2 KHẢO SÁT HIỆN TRẠNG VÀ PHÂN TÍCH THIẾT KẾ HỆ THỐNG</w:t>
+      </w:r>
+    </w:p>
+    <w:p>
+      <w:pPr>
+        <w:pStyle w:val="Heading2"/>
+        <w:numPr>
+          <w:ilvl w:val="1"/>
+          <w:numId w:val="12"/>
+        </w:numPr>
+        <w:spacing w:line="360" w:lineRule="auto"/>
+        <w:rPr>
+          <w:rFonts w:cs="Times New Roman"/>
+        </w:rPr>
+      </w:pPr>
+      <w:r>
+        <w:rPr>
+          <w:rFonts w:cs="Times New Roman"/>
+        </w:rPr>
+        <w:t xml:space="preserve">  </w:t>
+      </w:r>
+      <w:r>
+        <w:rPr>
+          <w:rFonts w:cs="Times New Roman"/>
+        </w:rPr>
+        <w:t>Khảo sát hệ thống</w:t>
+      </w:r>
+    </w:p>
+    <w:p>
+      <w:pPr>
+        <w:pStyle w:val="Heading3"/>
+        <w:numPr>
+          <w:ilvl w:val="2"/>
+          <w:numId w:val="13"/>
+        </w:numPr>
+      </w:pPr>
+      <w:r>
+        <w:t>Giới thiệu chung về hệ thống</w:t>
+      </w:r>
+    </w:p>
+    <w:p>
+      <w:r>
+        <w:t xml:space="preserve">- Hệ thống hiện hành: </w:t>
+      </w:r>
+    </w:p>
+    <w:p>
+      <w:pPr>
+        <w:jc w:val="both"/>
+      </w:pPr>
+      <w:r>
+        <w:tab/>
+        <w:t>Cửa hàng hiện đang có hệ thống quản lý nhân viên, quản lý hoá đơn giao dịch giữa cửa hàng và người mua hàng, đồng thời có hoá đơn giao dịch giữa cửa hàng với người cung cấp vật liệu, hàng hoá.</w:t>
+      </w:r>
+    </w:p>
+    <w:p>
+      <w:pPr>
+        <w:jc w:val="both"/>
+      </w:pPr>
+      <w:r>
+        <w:t>- Hệ thống tương lai:</w:t>
+      </w:r>
+    </w:p>
+    <w:p>
+      <w:pPr>
+        <w:jc w:val="both"/>
+      </w:pPr>
+      <w:r>
+        <w:tab/>
+        <w:t>Cửa hàng mong muốn hệ thống được phát triển trên nền web để khách hàng dễ dàng tiếp cận với cửa hàng và dễ dàng mua hàng.</w:t>
+      </w:r>
+    </w:p>
+    <w:p>
+      <w:pPr>
+        <w:pStyle w:val="Heading3"/>
+        <w:numPr>
+          <w:ilvl w:val="2"/>
+          <w:numId w:val="13"/>
+        </w:numPr>
+        <w:spacing w:line="360" w:lineRule="auto"/>
+        <w:rPr>
+          <w:rFonts w:cs="Times New Roman"/>
+        </w:rPr>
+      </w:pPr>
+      <w:r>
+        <w:rPr>
+          <w:rFonts w:cs="Times New Roman"/>
+        </w:rPr>
+        <w:t>Tài liệu thu thập được</w:t>
+      </w:r>
+    </w:p>
+    <w:p>
+      <w:pPr>
+        <w:spacing w:line="360" w:lineRule="auto"/>
+      </w:pPr>
+      <w:r>
+        <w:t>- Thông tin cửa hàng:</w:t>
+      </w:r>
+    </w:p>
+    <w:tbl>
+      <w:tblPr>
+        <w:tblStyle w:val="TableGrid"/>
+        <w:tblW w:w="0" w:type="auto"/>
+        <w:tblLook w:val="04A0" w:firstRow="1" w:lastRow="0" w:firstColumn="1" w:lastColumn="0" w:noHBand="0" w:noVBand="1"/>
+      </w:tblPr>
+      <w:tblGrid>
+        <w:gridCol w:w="4354"/>
+        <w:gridCol w:w="4423"/>
+      </w:tblGrid>
+      <w:tr>
+        <w:tc>
+          <w:tcPr>
+            <w:tcW w:w="4354" w:type="dxa"/>
+            <w:vAlign w:val="center"/>
+          </w:tcPr>
+          <w:p>
+            <w:pPr>
+              <w:spacing w:line="360" w:lineRule="auto"/>
+              <w:rPr>
+                <w:szCs w:val="28"/>
+                <w:lang w:val="vi-VN"/>
+              </w:rPr>
+            </w:pPr>
+            <w:r>
+              <w:rPr>
+                <w:szCs w:val="28"/>
+                <w:lang w:val="vi-VN"/>
+              </w:rPr>
+              <w:t>Tên cửa hàng</w:t>
+            </w:r>
+          </w:p>
+        </w:tc>
+        <w:tc>
+          <w:tcPr>
+            <w:tcW w:w="4423" w:type="dxa"/>
+            <w:vAlign w:val="center"/>
+          </w:tcPr>
+          <w:p>
+            <w:pPr>
+              <w:spacing w:line="360" w:lineRule="auto"/>
+              <w:rPr>
+                <w:szCs w:val="28"/>
+                <w:lang w:val="vi-VN"/>
+              </w:rPr>
+            </w:pPr>
+            <w:r>
+              <w:rPr>
+                <w:szCs w:val="28"/>
+                <w:lang w:val="vi-VN"/>
+              </w:rPr>
+              <w:t>Cửa hàng Nội Thất Bình Minh</w:t>
+            </w:r>
+          </w:p>
+        </w:tc>
+      </w:tr>
+      <w:tr>
+        <w:tc>
+          <w:tcPr>
+            <w:tcW w:w="4354" w:type="dxa"/>
+            <w:vAlign w:val="center"/>
+          </w:tcPr>
+          <w:p>
+            <w:pPr>
+              <w:spacing w:line="360" w:lineRule="auto"/>
+              <w:rPr>
+                <w:szCs w:val="28"/>
+                <w:lang w:val="vi-VN"/>
+              </w:rPr>
+            </w:pPr>
+            <w:r>
+              <w:rPr>
+                <w:szCs w:val="28"/>
+                <w:lang w:val="vi-VN"/>
+              </w:rPr>
+              <w:t>Địa chỉ</w:t>
+            </w:r>
+          </w:p>
+        </w:tc>
+        <w:tc>
+          <w:tcPr>
+            <w:tcW w:w="4423" w:type="dxa"/>
+            <w:vAlign w:val="center"/>
+          </w:tcPr>
+          <w:p>
+            <w:pPr>
+              <w:spacing w:line="360" w:lineRule="auto"/>
+              <w:rPr>
+                <w:szCs w:val="28"/>
+                <w:lang w:val="vi-VN"/>
+              </w:rPr>
+            </w:pPr>
+            <w:r>
+              <w:rPr>
+                <w:szCs w:val="28"/>
+                <w:lang w:val="vi-VN"/>
+              </w:rPr>
+              <w:t>An Vinh, Quỳnh Phụ, Thái Bình</w:t>
+            </w:r>
+          </w:p>
+        </w:tc>
+      </w:tr>
+      <w:tr>
+        <w:trPr>
+          <w:trHeight w:val="494"/>
+        </w:trPr>
+        <w:tc>
+          <w:tcPr>
+            <w:tcW w:w="4354" w:type="dxa"/>
+            <w:vAlign w:val="center"/>
+          </w:tcPr>
+          <w:p>
+            <w:pPr>
+              <w:spacing w:line="360" w:lineRule="auto"/>
+              <w:rPr>
+                <w:szCs w:val="28"/>
+                <w:lang w:val="vi-VN"/>
+              </w:rPr>
+            </w:pPr>
+            <w:r>
+              <w:rPr>
+                <w:szCs w:val="28"/>
+                <w:lang w:val="vi-VN"/>
+              </w:rPr>
+              <w:t>Số điện thoại</w:t>
+            </w:r>
+          </w:p>
+        </w:tc>
+        <w:tc>
+          <w:tcPr>
+            <w:tcW w:w="4423" w:type="dxa"/>
+            <w:vAlign w:val="center"/>
+          </w:tcPr>
+          <w:p>
+            <w:pPr>
+              <w:spacing w:line="360" w:lineRule="auto"/>
+              <w:rPr>
+                <w:szCs w:val="28"/>
+                <w:lang w:val="vi-VN"/>
+              </w:rPr>
+            </w:pPr>
+            <w:r>
+              <w:rPr>
+                <w:szCs w:val="28"/>
+                <w:lang w:val="vi-VN"/>
+              </w:rPr>
+              <w:t>0966106570</w:t>
+            </w:r>
+          </w:p>
+        </w:tc>
+      </w:tr>
+    </w:tbl>
+    <w:p>
+      <w:pPr>
+        <w:spacing w:line="360" w:lineRule="auto"/>
+        <w:jc w:val="both"/>
+        <w:rPr>
+          <w:szCs w:val="28"/>
+          <w:lang w:val="vi-VN"/>
+        </w:rPr>
+      </w:pPr>
+      <w:r>
+        <w:rPr>
+          <w:szCs w:val="28"/>
+          <w:lang w:val="vi-VN"/>
+        </w:rPr>
+        <w:t>- Cửa hàng Nội Thất Bình Minh là doanh nghiệp thiết kế, bán đồ Nội thất phục vụ nhu cầu khách hàng nội địa</w:t>
+      </w:r>
+    </w:p>
+    <w:p>
+      <w:pPr>
+        <w:spacing w:line="360" w:lineRule="auto"/>
+        <w:jc w:val="both"/>
+        <w:rPr>
+          <w:szCs w:val="28"/>
+          <w:lang w:val="vi-VN"/>
+        </w:rPr>
+      </w:pPr>
+      <w:r>
+        <w:rPr>
+          <w:szCs w:val="28"/>
+          <w:lang w:val="vi-VN"/>
+        </w:rPr>
+        <w:t>- Quy trình bán hàng: Khách hàng truy cập vào trang web của cửa hàng, chọn sản phẩm và đặt mua hàng, cửa hàng duyệt đơn và gửi hàng cho khách hàng, khách hàng trả tiền và nhận hàng.</w:t>
+      </w:r>
+    </w:p>
+    <w:p>
+      <w:pPr>
+        <w:spacing w:line="360" w:lineRule="auto"/>
+        <w:rPr>
+          <w:szCs w:val="28"/>
+          <w:lang w:val="vi-VN"/>
+        </w:rPr>
+      </w:pPr>
+      <w:r>
+        <w:rPr>
+          <w:szCs w:val="28"/>
+          <w:lang w:val="vi-VN"/>
+        </w:rPr>
+        <w:t xml:space="preserve">- Mặt hàng kinh doanh: </w:t>
+      </w:r>
+    </w:p>
+    <w:p>
+      <w:pPr>
+        <w:spacing w:line="360" w:lineRule="auto"/>
+        <w:rPr>
+          <w:szCs w:val="28"/>
+          <w:lang w:val="vi-VN"/>
+        </w:rPr>
+      </w:pPr>
+      <w:r>
+        <w:rPr>
+          <w:szCs w:val="28"/>
+          <w:lang w:val="vi-VN"/>
+        </w:rPr>
+        <w:t>+ Nộ</w:t>
+      </w:r>
+      <w:r>
+        <w:rPr>
+          <w:szCs w:val="28"/>
+          <w:lang w:val="vi-VN"/>
+        </w:rPr>
+        <w:t>i t</w:t>
+      </w:r>
+      <w:r>
+        <w:rPr>
+          <w:szCs w:val="28"/>
+          <w:lang w:val="vi-VN"/>
+        </w:rPr>
+        <w:t>hất phòng khách</w:t>
+      </w:r>
+    </w:p>
+    <w:p>
+      <w:pPr>
+        <w:spacing w:line="360" w:lineRule="auto"/>
+        <w:rPr>
+          <w:szCs w:val="28"/>
+          <w:lang w:val="vi-VN"/>
+        </w:rPr>
+      </w:pPr>
+      <w:r>
+        <w:rPr>
+          <w:szCs w:val="28"/>
+          <w:lang w:val="vi-VN"/>
+        </w:rPr>
+        <w:t xml:space="preserve">+ </w:t>
+      </w:r>
+      <w:r>
+        <w:rPr>
+          <w:szCs w:val="28"/>
+          <w:lang w:val="vi-VN"/>
+        </w:rPr>
+        <w:t>Nộ</w:t>
+      </w:r>
+      <w:r>
+        <w:rPr>
+          <w:szCs w:val="28"/>
+          <w:lang w:val="vi-VN"/>
+        </w:rPr>
+        <w:t>i t</w:t>
+      </w:r>
+      <w:r>
+        <w:rPr>
+          <w:szCs w:val="28"/>
+          <w:lang w:val="vi-VN"/>
+        </w:rPr>
+        <w:t xml:space="preserve">hất </w:t>
+      </w:r>
+      <w:r>
+        <w:rPr>
+          <w:szCs w:val="28"/>
+          <w:lang w:val="vi-VN"/>
+        </w:rPr>
+        <w:t>phòng ngủ</w:t>
+      </w:r>
+    </w:p>
+    <w:p>
+      <w:pPr>
+        <w:spacing w:line="360" w:lineRule="auto"/>
+        <w:rPr>
+          <w:szCs w:val="28"/>
+          <w:lang w:val="vi-VN"/>
+        </w:rPr>
+      </w:pPr>
+      <w:r>
+        <w:rPr>
+          <w:szCs w:val="28"/>
+          <w:lang w:val="vi-VN"/>
+        </w:rPr>
+        <w:t xml:space="preserve">+ </w:t>
+      </w:r>
+      <w:r>
+        <w:rPr>
+          <w:szCs w:val="28"/>
+          <w:lang w:val="vi-VN"/>
+        </w:rPr>
+        <w:t>Nộ</w:t>
+      </w:r>
+      <w:r>
+        <w:rPr>
+          <w:szCs w:val="28"/>
+          <w:lang w:val="vi-VN"/>
+        </w:rPr>
+        <w:t>i t</w:t>
+      </w:r>
+      <w:r>
+        <w:rPr>
+          <w:szCs w:val="28"/>
+          <w:lang w:val="vi-VN"/>
+        </w:rPr>
+        <w:t xml:space="preserve">hất </w:t>
+      </w:r>
+      <w:r>
+        <w:rPr>
+          <w:szCs w:val="28"/>
+          <w:lang w:val="vi-VN"/>
+        </w:rPr>
+        <w:t>phòng làm việc</w:t>
+      </w:r>
+    </w:p>
+    <w:p>
+      <w:pPr>
+        <w:spacing w:line="360" w:lineRule="auto"/>
+        <w:rPr>
+          <w:szCs w:val="28"/>
+          <w:lang w:val="vi-VN"/>
+        </w:rPr>
+      </w:pPr>
+      <w:r>
+        <w:rPr>
+          <w:szCs w:val="28"/>
+          <w:lang w:val="vi-VN"/>
+        </w:rPr>
+        <w:lastRenderedPageBreak/>
+        <w:t xml:space="preserve">+ </w:t>
+      </w:r>
+      <w:r>
+        <w:rPr>
+          <w:szCs w:val="28"/>
+          <w:lang w:val="vi-VN"/>
+        </w:rPr>
+        <w:t>Nộ</w:t>
+      </w:r>
+      <w:r>
+        <w:rPr>
+          <w:szCs w:val="28"/>
+          <w:lang w:val="vi-VN"/>
+        </w:rPr>
+        <w:t>i t</w:t>
+      </w:r>
+      <w:r>
+        <w:rPr>
+          <w:szCs w:val="28"/>
+          <w:lang w:val="vi-VN"/>
+        </w:rPr>
+        <w:t xml:space="preserve">hất </w:t>
+      </w:r>
+      <w:r>
+        <w:rPr>
+          <w:szCs w:val="28"/>
+          <w:lang w:val="vi-VN"/>
+        </w:rPr>
+        <w:t>phòng ăn</w:t>
+      </w:r>
+    </w:p>
+    <w:p>
+      <w:pPr>
+        <w:spacing w:line="360" w:lineRule="auto"/>
+        <w:rPr>
+          <w:szCs w:val="28"/>
+          <w:lang w:val="vi-VN"/>
+        </w:rPr>
+      </w:pPr>
+      <w:r>
+        <w:rPr>
+          <w:szCs w:val="28"/>
+          <w:lang w:val="vi-VN"/>
+        </w:rPr>
+        <w:t xml:space="preserve">+ </w:t>
+      </w:r>
+      <w:r>
+        <w:rPr>
+          <w:szCs w:val="28"/>
+          <w:lang w:val="vi-VN"/>
+        </w:rPr>
+        <w:t>Nộ</w:t>
+      </w:r>
+      <w:r>
+        <w:rPr>
+          <w:szCs w:val="28"/>
+          <w:lang w:val="vi-VN"/>
+        </w:rPr>
+        <w:t>i t</w:t>
+      </w:r>
+      <w:r>
+        <w:rPr>
+          <w:szCs w:val="28"/>
+          <w:lang w:val="vi-VN"/>
+        </w:rPr>
+        <w:t xml:space="preserve">hất </w:t>
+      </w:r>
+      <w:r>
+        <w:rPr>
+          <w:szCs w:val="28"/>
+          <w:lang w:val="vi-VN"/>
+        </w:rPr>
+        <w:t>phòng tắm</w:t>
+      </w:r>
+    </w:p>
+    <w:p>
+      <w:pPr>
+        <w:spacing w:line="360" w:lineRule="auto"/>
+        <w:rPr>
+          <w:szCs w:val="28"/>
+          <w:lang w:val="vi-VN"/>
+        </w:rPr>
+      </w:pPr>
+      <w:r>
+        <w:rPr>
+          <w:szCs w:val="28"/>
+          <w:lang w:val="vi-VN"/>
+        </w:rPr>
+        <w:t xml:space="preserve">+ </w:t>
+      </w:r>
+      <w:r>
+        <w:rPr>
+          <w:szCs w:val="28"/>
+          <w:lang w:val="vi-VN"/>
+        </w:rPr>
+        <w:t>Nộ</w:t>
+      </w:r>
+      <w:r>
+        <w:rPr>
+          <w:szCs w:val="28"/>
+          <w:lang w:val="vi-VN"/>
+        </w:rPr>
+        <w:t>i t</w:t>
+      </w:r>
+      <w:r>
+        <w:rPr>
+          <w:szCs w:val="28"/>
+          <w:lang w:val="vi-VN"/>
+        </w:rPr>
+        <w:t xml:space="preserve">hất </w:t>
+      </w:r>
+      <w:r>
+        <w:rPr>
+          <w:szCs w:val="28"/>
+          <w:lang w:val="vi-VN"/>
+        </w:rPr>
+        <w:t>tủ bếp</w:t>
+      </w:r>
+    </w:p>
+    <w:p>
+      <w:pPr>
+        <w:spacing w:line="360" w:lineRule="auto"/>
+        <w:rPr>
+          <w:szCs w:val="28"/>
+          <w:lang w:val="vi-VN"/>
+        </w:rPr>
+      </w:pPr>
+      <w:r>
+        <w:rPr>
+          <w:szCs w:val="28"/>
+          <w:lang w:val="vi-VN"/>
+        </w:rPr>
+        <w:t>+ Đồ trang trí</w:t>
+      </w:r>
+    </w:p>
+    <w:p>
+      <w:pPr>
+        <w:pStyle w:val="Heading2"/>
+        <w:numPr>
+          <w:ilvl w:val="1"/>
+          <w:numId w:val="13"/>
+        </w:numPr>
+        <w:spacing w:line="360" w:lineRule="auto"/>
+      </w:pPr>
+      <w:r>
+        <w:t>Khảo sát chi tiết</w:t>
+      </w:r>
+    </w:p>
+    <w:p>
+      <w:pPr>
+        <w:spacing w:line="360" w:lineRule="auto"/>
+        <w:jc w:val="both"/>
+        <w:rPr>
+          <w:szCs w:val="28"/>
+          <w:lang w:val="vi-VN"/>
+        </w:rPr>
+      </w:pPr>
+      <w:r>
+        <w:rPr>
+          <w:szCs w:val="28"/>
+          <w:lang w:val="vi-VN"/>
+        </w:rPr>
+        <w:t xml:space="preserve">- Yêu cầu chức năng: </w:t>
+      </w:r>
+    </w:p>
+    <w:p>
+      <w:pPr>
+        <w:spacing w:line="360" w:lineRule="auto"/>
+        <w:jc w:val="both"/>
+        <w:rPr>
+          <w:szCs w:val="28"/>
+        </w:rPr>
+      </w:pPr>
+      <w:r>
+        <w:rPr>
+          <w:szCs w:val="28"/>
+          <w:lang w:val="vi-VN"/>
+        </w:rPr>
+        <w:t xml:space="preserve">+ </w:t>
+      </w:r>
+      <w:r>
+        <w:rPr>
+          <w:szCs w:val="28"/>
+        </w:rPr>
+        <w:t>Đ</w:t>
+      </w:r>
+      <w:r>
+        <w:rPr>
+          <w:szCs w:val="28"/>
+          <w:lang w:val="vi-VN"/>
+        </w:rPr>
+        <w:t>ối với khách hàng: Xem sản phẩ</w:t>
+      </w:r>
+      <w:r>
+        <w:rPr>
+          <w:szCs w:val="28"/>
+          <w:lang w:val="vi-VN"/>
+        </w:rPr>
+        <w:t>m, t</w:t>
+      </w:r>
+      <w:r>
+        <w:rPr>
+          <w:szCs w:val="28"/>
+          <w:lang w:val="vi-VN"/>
+        </w:rPr>
+        <w:t>ìm kiếm sản phẩ</w:t>
+      </w:r>
+      <w:r>
+        <w:rPr>
+          <w:szCs w:val="28"/>
+          <w:lang w:val="vi-VN"/>
+        </w:rPr>
+        <w:t>m, q</w:t>
+      </w:r>
+      <w:r>
+        <w:rPr>
+          <w:szCs w:val="28"/>
+          <w:lang w:val="vi-VN"/>
+        </w:rPr>
+        <w:t>uản lý giỏ hàng, đặt hàng, đăng nhập, đăng ký, đổi mật khẩu,  đổi thông tin</w:t>
+      </w:r>
+      <w:r>
+        <w:rPr>
+          <w:szCs w:val="28"/>
+        </w:rPr>
+        <w:t>, quản lý đơn hàng.</w:t>
+      </w:r>
+    </w:p>
+    <w:p>
+      <w:pPr>
+        <w:spacing w:line="360" w:lineRule="auto"/>
+        <w:jc w:val="both"/>
+        <w:rPr>
+          <w:szCs w:val="28"/>
+          <w:lang w:val="vi-VN"/>
+        </w:rPr>
+      </w:pPr>
+      <w:r>
+        <w:rPr>
+          <w:szCs w:val="28"/>
+          <w:lang w:val="vi-VN"/>
+        </w:rPr>
+        <w:t xml:space="preserve">+ </w:t>
+      </w:r>
+      <w:r>
+        <w:rPr>
+          <w:szCs w:val="28"/>
+        </w:rPr>
+        <w:t>Đ</w:t>
+      </w:r>
+      <w:r>
+        <w:rPr>
+          <w:szCs w:val="28"/>
+          <w:lang w:val="vi-VN"/>
+        </w:rPr>
+        <w:t>ối với người quản trị</w:t>
+      </w:r>
+      <w:r>
+        <w:rPr>
+          <w:szCs w:val="28"/>
+          <w:lang w:val="vi-VN"/>
+        </w:rPr>
+        <w:t xml:space="preserve">: </w:t>
+      </w:r>
+      <w:r>
+        <w:rPr>
+          <w:szCs w:val="28"/>
+        </w:rPr>
+        <w:t>Đ</w:t>
+      </w:r>
+      <w:r>
+        <w:rPr>
+          <w:szCs w:val="28"/>
+          <w:lang w:val="vi-VN"/>
+        </w:rPr>
+        <w:t xml:space="preserve">ăng nhập, quản lý danh mục sản phẩm, quản lý sản </w:t>
+      </w:r>
+      <w:r>
+        <w:rPr>
+          <w:szCs w:val="28"/>
+          <w:lang w:val="vi-VN"/>
+        </w:rPr>
+        <w:t>phẩm, quản lý khách hàng, quản lý đơn hàng.</w:t>
+      </w:r>
+    </w:p>
+    <w:p>
+      <w:pPr>
+        <w:jc w:val="both"/>
+        <w:rPr>
+          <w:szCs w:val="28"/>
+          <w:lang w:val="vi-VN"/>
+        </w:rPr>
+      </w:pPr>
+      <w:r>
+        <w:rPr>
+          <w:szCs w:val="28"/>
+          <w:lang w:val="vi-VN"/>
+        </w:rPr>
+        <w:t xml:space="preserve">- Phía công ty mong muốn trang web có những chức năng cho người quản trị cụ thể như: </w:t>
+      </w:r>
+    </w:p>
+    <w:p>
+      <w:pPr>
+        <w:jc w:val="both"/>
+        <w:rPr>
+          <w:szCs w:val="28"/>
+          <w:lang w:val="vi-VN"/>
+        </w:rPr>
+      </w:pPr>
+      <w:r>
+        <w:rPr>
+          <w:szCs w:val="28"/>
+          <w:lang w:val="vi-VN"/>
+        </w:rPr>
+        <w:t>+ Quản lý danh mục sản phẩm: Người quản trị có thể thực hiện, xem, thêm, sửa, xóa thông tin danh mục sản phẩm</w:t>
+      </w:r>
+    </w:p>
+    <w:p>
+      <w:pPr>
+        <w:jc w:val="both"/>
+        <w:rPr>
+          <w:szCs w:val="28"/>
+          <w:lang w:val="vi-VN"/>
+        </w:rPr>
+      </w:pPr>
+      <w:r>
+        <w:rPr>
+          <w:szCs w:val="28"/>
+          <w:lang w:val="vi-VN"/>
+        </w:rPr>
+        <w:t>+ Quản lý sản phẩm: Người quản trị có thể thực hiện xem, thêm, sửa, xóa thông tin sản phẩm của cửa hàng</w:t>
+      </w:r>
+    </w:p>
+    <w:p>
+      <w:pPr>
+        <w:jc w:val="both"/>
+        <w:rPr>
+          <w:szCs w:val="28"/>
+          <w:lang w:val="vi-VN"/>
+        </w:rPr>
+      </w:pPr>
+      <w:r>
+        <w:rPr>
+          <w:szCs w:val="28"/>
+          <w:lang w:val="vi-VN"/>
+        </w:rPr>
+        <w:t>+ Quản lý khách hàng: Người quản trị có thể thực hiện xem, vô hiệu, kích hoạt tài khoản khách hàng</w:t>
+      </w:r>
+    </w:p>
+    <w:p>
+      <w:pPr>
+        <w:jc w:val="both"/>
+        <w:rPr>
+          <w:szCs w:val="28"/>
+          <w:lang w:val="vi-VN"/>
+        </w:rPr>
+      </w:pPr>
+      <w:r>
+        <w:rPr>
+          <w:szCs w:val="28"/>
+          <w:lang w:val="vi-VN"/>
+        </w:rPr>
+        <w:t>+ Quản lý đơn hàng: Người quản trị có thể thực hiện xem, duyệt đơn hàng của khách hàng.</w:t>
+      </w:r>
+    </w:p>
+    <w:p>
+      <w:pPr>
+        <w:jc w:val="both"/>
+        <w:rPr>
+          <w:szCs w:val="28"/>
+          <w:lang w:val="vi-VN"/>
+        </w:rPr>
+      </w:pPr>
+      <w:r>
+        <w:rPr>
+          <w:szCs w:val="28"/>
+          <w:lang w:val="vi-VN"/>
+        </w:rPr>
+        <w:t>- Phía công ty mong muốn trang web có những chức năng cho khách hàngcụ thể như:</w:t>
+      </w:r>
+    </w:p>
+    <w:p>
+      <w:pPr>
+        <w:jc w:val="both"/>
+        <w:rPr>
+          <w:szCs w:val="28"/>
+          <w:lang w:val="vi-VN"/>
+        </w:rPr>
+      </w:pPr>
+      <w:r>
+        <w:rPr>
+          <w:szCs w:val="28"/>
+          <w:lang w:val="vi-VN"/>
+        </w:rPr>
+        <w:t>+ Xem sản phẩm: Khách hàng truy cập vào tranh web của cửa hàng, nhấn vào sản phẩm muốn xem để xem thông tin của sản phẩm.</w:t>
+      </w:r>
+    </w:p>
+    <w:p>
+      <w:pPr>
+        <w:jc w:val="both"/>
+        <w:rPr>
+          <w:color w:val="000000"/>
+          <w:szCs w:val="28"/>
+          <w:lang w:val="vi-VN"/>
+        </w:rPr>
+      </w:pPr>
+      <w:r>
+        <w:rPr>
+          <w:szCs w:val="28"/>
+          <w:lang w:val="vi-VN"/>
+        </w:rPr>
+        <w:t xml:space="preserve">+ Tìm kiếm sản phẩm: </w:t>
+      </w:r>
+      <w:r>
+        <w:rPr>
+          <w:color w:val="000000"/>
+          <w:szCs w:val="28"/>
+        </w:rPr>
+        <w:t xml:space="preserve">khách hàng có thể truy cập vào trang web có thể thực hiện tìm kiếm sản phẩm theo các tiêu chí: tên sản phẩm, </w:t>
+      </w:r>
+      <w:r>
+        <w:rPr>
+          <w:color w:val="000000"/>
+          <w:szCs w:val="28"/>
+          <w:lang w:val="vi-VN"/>
+        </w:rPr>
+        <w:t>danh mục sản phẩm</w:t>
+      </w:r>
+    </w:p>
+    <w:p>
+      <w:pPr>
+        <w:jc w:val="both"/>
+        <w:rPr>
+          <w:color w:val="000000"/>
+          <w:szCs w:val="28"/>
+          <w:lang w:val="vi-VN"/>
+        </w:rPr>
+      </w:pPr>
+      <w:r>
+        <w:rPr>
+          <w:color w:val="000000"/>
+          <w:szCs w:val="28"/>
+          <w:lang w:val="vi-VN"/>
+        </w:rPr>
+        <w:lastRenderedPageBreak/>
+        <w:t>+ Quản lý giỏ hàng: Trong quá trình xem sản phẩm, khách hàng có thể thêm sản phẩm của mình vào giỏ hàng. Nếu không thấy thích mặt hàng đó nữa khách hàng có thể xóa sản phẩm đó khỏi giỏ hàng của mình.</w:t>
+      </w:r>
+    </w:p>
+    <w:p>
+      <w:pPr>
+        <w:jc w:val="both"/>
+        <w:rPr>
+          <w:color w:val="000000"/>
+          <w:szCs w:val="28"/>
+          <w:lang w:val="vi-VN"/>
+        </w:rPr>
+      </w:pPr>
+      <w:r>
+        <w:rPr>
+          <w:color w:val="000000"/>
+          <w:szCs w:val="28"/>
+          <w:lang w:val="vi-VN"/>
+        </w:rPr>
+        <w:t>+ Đặt hàng: khách hàng có thể đặt hàng tại giỏ hàng của mình nếu muốn mua những món đồ trong giỏ hàng của mình. Sau khi đặt hàng khách hàng có thể hủy đơn nếu người quản trị chưa duyệt đơn.</w:t>
+      </w:r>
+    </w:p>
+    <w:p>
+      <w:pPr>
+        <w:jc w:val="both"/>
+        <w:rPr>
+          <w:color w:val="000000"/>
+          <w:szCs w:val="28"/>
+          <w:lang w:val="vi-VN"/>
+        </w:rPr>
+      </w:pPr>
+      <w:r>
+        <w:rPr>
+          <w:color w:val="000000"/>
+          <w:szCs w:val="28"/>
+          <w:lang w:val="vi-VN"/>
+        </w:rPr>
+        <w:t>+ Đăng ký: Khách hàng có thể đăng ký tài khoản để mua hàng. Trong quá trình đăng ký khách hàng cần nhập những thông tin như: tên, email, số điện thoại, địa chỉ, mật khẩu.</w:t>
+      </w:r>
+    </w:p>
+    <w:p>
+      <w:pPr>
+        <w:jc w:val="both"/>
+        <w:rPr>
+          <w:color w:val="000000"/>
+          <w:szCs w:val="28"/>
+          <w:lang w:val="vi-VN"/>
+        </w:rPr>
+      </w:pPr>
+      <w:r>
+        <w:rPr>
+          <w:color w:val="000000"/>
+          <w:szCs w:val="28"/>
+          <w:lang w:val="vi-VN"/>
+        </w:rPr>
+        <w:t>+ Đăng nhập: Khách hàng đã có tài khoản có thể đăng nhập vào trang web. Trong quá trình đăng nhập khách hàng cần điền thông tin như email và mật khẩu</w:t>
+      </w:r>
+    </w:p>
+    <w:p>
+      <w:pPr>
+        <w:jc w:val="both"/>
+        <w:rPr>
+          <w:color w:val="000000"/>
+          <w:szCs w:val="28"/>
+          <w:lang w:val="vi-VN"/>
+        </w:rPr>
+      </w:pPr>
+      <w:r>
+        <w:rPr>
+          <w:color w:val="000000"/>
+          <w:szCs w:val="28"/>
+          <w:lang w:val="vi-VN"/>
+        </w:rPr>
+        <w:t>+ Đổi mật khẩu: Khách hàng có thể đổi mật khẩu tại trang cá nhân. Trong quá trình đổi mật khẩu khách hàng cần nhập mật khẩu cũ, mật khẩu mới, xác nhận mật khẩu mới</w:t>
+      </w:r>
+    </w:p>
+    <w:p>
+      <w:pPr>
+        <w:jc w:val="both"/>
+        <w:rPr>
+          <w:color w:val="000000"/>
+          <w:szCs w:val="28"/>
+          <w:lang w:val="vi-VN"/>
+        </w:rPr>
+      </w:pPr>
+      <w:r>
+        <w:rPr>
+          <w:color w:val="000000"/>
+          <w:szCs w:val="28"/>
+          <w:lang w:val="vi-VN"/>
+        </w:rPr>
+        <w:t>+ Đổi thông tin: Khách hàng có thể đổi thông tin tại trang cá nhân. Trong quá trình đổi thông tin khách hàng cần nhập thông tin mới của mình.</w:t>
+      </w:r>
+    </w:p>
+    <w:p>
+      <w:pPr>
+        <w:pStyle w:val="Heading2"/>
+        <w:numPr>
+          <w:ilvl w:val="1"/>
+          <w:numId w:val="13"/>
+        </w:numPr>
+      </w:pPr>
+      <w:r>
+        <w:t>Biểu đồ use-case tổng quan</w:t>
+      </w:r>
+    </w:p>
+    <w:p>
+      <w:r>
+        <w:t>- Biểu đồ use-case tổng quan</w:t>
+      </w:r>
+    </w:p>
+    <w:p/>
+    <w:p>
+      <w:r>
+        <w:t>- Biểu đồ phân rã use-case</w:t>
+      </w:r>
+      <w:bookmarkEnd w:id="2"/>
+    </w:p>
     <w:sectPr>
       <w:footerReference w:type="default" r:id="rId18"/>
       <w:pgSz w:w="11906" w:h="16838" w:code="9"/>
@@ -4844,7 +5887,7 @@
           <w:rPr>
             <w:noProof/>
           </w:rPr>
-          <w:t>5</w:t>
+          <w:t>17</w:t>
         </w:r>
         <w:r>
           <w:rPr>
@@ -5468,6 +6511,119 @@
     </w:lvl>
   </w:abstractNum>
   <w:abstractNum w:abstractNumId="4" w15:restartNumberingAfterBreak="0">
+    <w:nsid w:val="1F8578E8"/>
+    <w:multiLevelType w:val="multilevel"/>
+    <w:tmpl w:val="8A7C36B8"/>
+    <w:lvl w:ilvl="0">
+      <w:start w:val="2"/>
+      <w:numFmt w:val="decimal"/>
+      <w:lvlText w:val="%1"/>
+      <w:lvlJc w:val="left"/>
+      <w:pPr>
+        <w:ind w:left="576" w:hanging="576"/>
+      </w:pPr>
+      <w:rPr>
+        <w:rFonts w:hint="default"/>
+      </w:rPr>
+    </w:lvl>
+    <w:lvl w:ilvl="1">
+      <w:start w:val="1"/>
+      <w:numFmt w:val="decimal"/>
+      <w:lvlText w:val="%1.%2"/>
+      <w:lvlJc w:val="left"/>
+      <w:pPr>
+        <w:ind w:left="576" w:hanging="576"/>
+      </w:pPr>
+      <w:rPr>
+        <w:rFonts w:hint="default"/>
+      </w:rPr>
+    </w:lvl>
+    <w:lvl w:ilvl="2">
+      <w:start w:val="1"/>
+      <w:numFmt w:val="decimal"/>
+      <w:lvlText w:val="%1.%2.%3"/>
+      <w:lvlJc w:val="left"/>
+      <w:pPr>
+        <w:ind w:left="720" w:hanging="720"/>
+      </w:pPr>
+      <w:rPr>
+        <w:rFonts w:hint="default"/>
+      </w:rPr>
+    </w:lvl>
+    <w:lvl w:ilvl="3">
+      <w:start w:val="1"/>
+      <w:numFmt w:val="decimal"/>
+      <w:lvlText w:val="%1.%2.%3.%4"/>
+      <w:lvlJc w:val="left"/>
+      <w:pPr>
+        <w:ind w:left="1080" w:hanging="1080"/>
+      </w:pPr>
+      <w:rPr>
+        <w:rFonts w:hint="default"/>
+      </w:rPr>
+    </w:lvl>
+    <w:lvl w:ilvl="4">
+      <w:start w:val="1"/>
+      <w:numFmt w:val="decimal"/>
+      <w:lvlText w:val="%1.%2.%3.%4.%5"/>
+      <w:lvlJc w:val="left"/>
+      <w:pPr>
+        <w:ind w:left="1080" w:hanging="1080"/>
+      </w:pPr>
+      <w:rPr>
+        <w:rFonts w:hint="default"/>
+      </w:rPr>
+    </w:lvl>
+    <w:lvl w:ilvl="5">
+      <w:start w:val="1"/>
+      <w:numFmt w:val="decimal"/>
+      <w:lvlText w:val="%1.%2.%3.%4.%5.%6"/>
+      <w:lvlJc w:val="left"/>
+      <w:pPr>
+        <w:ind w:left="1440" w:hanging="1440"/>
+      </w:pPr>
+      <w:rPr>
+        <w:rFonts w:hint="default"/>
+      </w:rPr>
+    </w:lvl>
+    <w:lvl w:ilvl="6">
+      <w:start w:val="1"/>
+      <w:numFmt w:val="decimal"/>
+      <w:lvlText w:val="%1.%2.%3.%4.%5.%6.%7"/>
+      <w:lvlJc w:val="left"/>
+      <w:pPr>
+        <w:ind w:left="1440" w:hanging="1440"/>
+      </w:pPr>
+      <w:rPr>
+        <w:rFonts w:hint="default"/>
+      </w:rPr>
+    </w:lvl>
+    <w:lvl w:ilvl="7">
+      <w:start w:val="1"/>
+      <w:numFmt w:val="decimal"/>
+      <w:lvlText w:val="%1.%2.%3.%4.%5.%6.%7.%8"/>
+      <w:lvlJc w:val="left"/>
+      <w:pPr>
+        <w:ind w:left="1800" w:hanging="1800"/>
+      </w:pPr>
+      <w:rPr>
+        <w:rFonts w:hint="default"/>
+      </w:rPr>
+    </w:lvl>
+    <w:lvl w:ilvl="8">
+      <w:start w:val="1"/>
+      <w:numFmt w:val="decimal"/>
+      <w:lvlText w:val="%1.%2.%3.%4.%5.%6.%7.%8.%9"/>
+      <w:lvlJc w:val="left"/>
+      <w:pPr>
+        <w:ind w:left="2160" w:hanging="2160"/>
+      </w:pPr>
+      <w:rPr>
+        <w:rFonts w:hint="default"/>
+      </w:rPr>
+    </w:lvl>
+  </w:abstractNum>
+  <w:abstractNum w:abstractNumId="5" w15:restartNumberingAfterBreak="0">
     <w:nsid w:val="262507D2"/>
     <w:multiLevelType w:val="multilevel"/>
     <w:tmpl w:val="8062B1A4"/>
@@ -5580,7 +6736,7 @@
       </w:rPr>
     </w:lvl>
   </w:abstractNum>
-  <w:abstractNum w:abstractNumId="5" w15:restartNumberingAfterBreak="0">
+  <w:abstractNum w:abstractNumId="6" w15:restartNumberingAfterBreak="0">
     <w:nsid w:val="3CC477C8"/>
     <w:multiLevelType w:val="multilevel"/>
     <w:tmpl w:val="2990C79E"/>
@@ -5729,7 +6885,120 @@
       </w:rPr>
     </w:lvl>
   </w:abstractNum>
-  <w:abstractNum w:abstractNumId="6" w15:restartNumberingAfterBreak="0">
+  <w:abstractNum w:abstractNumId="7" w15:restartNumberingAfterBreak="0">
+    <w:nsid w:val="45836AD3"/>
+    <w:multiLevelType w:val="multilevel"/>
+    <w:tmpl w:val="C97C4B4E"/>
+    <w:lvl w:ilvl="0">
+      <w:start w:val="2"/>
+      <w:numFmt w:val="decimal"/>
+      <w:lvlText w:val="%1"/>
+      <w:lvlJc w:val="left"/>
+      <w:pPr>
+        <w:ind w:left="360" w:hanging="360"/>
+      </w:pPr>
+      <w:rPr>
+        <w:rFonts w:hint="default"/>
+      </w:rPr>
+    </w:lvl>
+    <w:lvl w:ilvl="1">
+      <w:start w:val="1"/>
+      <w:numFmt w:val="decimal"/>
+      <w:lvlText w:val="%1.%2"/>
+      <w:lvlJc w:val="left"/>
+      <w:pPr>
+        <w:ind w:left="360" w:hanging="360"/>
+      </w:pPr>
+      <w:rPr>
+        <w:rFonts w:hint="default"/>
+      </w:rPr>
+    </w:lvl>
+    <w:lvl w:ilvl="2">
+      <w:start w:val="1"/>
+      <w:numFmt w:val="decimal"/>
+      <w:lvlText w:val="%1.%2.%3"/>
+      <w:lvlJc w:val="left"/>
+      <w:pPr>
+        <w:ind w:left="720" w:hanging="720"/>
+      </w:pPr>
+      <w:rPr>
+        <w:rFonts w:hint="default"/>
+      </w:rPr>
+    </w:lvl>
+    <w:lvl w:ilvl="3">
+      <w:start w:val="1"/>
+      <w:numFmt w:val="decimal"/>
+      <w:lvlText w:val="%1.%2.%3.%4"/>
+      <w:lvlJc w:val="left"/>
+      <w:pPr>
+        <w:ind w:left="1080" w:hanging="1080"/>
+      </w:pPr>
+      <w:rPr>
+        <w:rFonts w:hint="default"/>
+      </w:rPr>
+    </w:lvl>
+    <w:lvl w:ilvl="4">
+      <w:start w:val="1"/>
+      <w:numFmt w:val="decimal"/>
+      <w:lvlText w:val="%1.%2.%3.%4.%5"/>
+      <w:lvlJc w:val="left"/>
+      <w:pPr>
+        <w:ind w:left="1080" w:hanging="1080"/>
+      </w:pPr>
+      <w:rPr>
+        <w:rFonts w:hint="default"/>
+      </w:rPr>
+    </w:lvl>
+    <w:lvl w:ilvl="5">
+      <w:start w:val="1"/>
+      <w:numFmt w:val="decimal"/>
+      <w:lvlText w:val="%1.%2.%3.%4.%5.%6"/>
+      <w:lvlJc w:val="left"/>
+      <w:pPr>
+        <w:ind w:left="1440" w:hanging="1440"/>
+      </w:pPr>
+      <w:rPr>
+        <w:rFonts w:hint="default"/>
+      </w:rPr>
+    </w:lvl>
+    <w:lvl w:ilvl="6">
+      <w:start w:val="1"/>
+      <w:numFmt w:val="decimal"/>
+      <w:lvlText w:val="%1.%2.%3.%4.%5.%6.%7"/>
+      <w:lvlJc w:val="left"/>
+      <w:pPr>
+        <w:ind w:left="1440" w:hanging="1440"/>
+      </w:pPr>
+      <w:rPr>
+        <w:rFonts w:hint="default"/>
+      </w:rPr>
+    </w:lvl>
+    <w:lvl w:ilvl="7">
+      <w:start w:val="1"/>
+      <w:numFmt w:val="decimal"/>
+      <w:lvlText w:val="%1.%2.%3.%4.%5.%6.%7.%8"/>
+      <w:lvlJc w:val="left"/>
+      <w:pPr>
+        <w:ind w:left="1800" w:hanging="1800"/>
+      </w:pPr>
+      <w:rPr>
+        <w:rFonts w:hint="default"/>
+      </w:rPr>
+    </w:lvl>
+    <w:lvl w:ilvl="8">
+      <w:start w:val="1"/>
+      <w:numFmt w:val="decimal"/>
+      <w:lvlText w:val="%1.%2.%3.%4.%5.%6.%7.%8.%9"/>
+      <w:lvlJc w:val="left"/>
+      <w:pPr>
+        <w:ind w:left="2160" w:hanging="2160"/>
+      </w:pPr>
+      <w:rPr>
+        <w:rFonts w:hint="default"/>
+      </w:rPr>
+    </w:lvl>
+  </w:abstractNum>
+  <w:abstractNum w:abstractNumId="8" w15:restartNumberingAfterBreak="0">
     <w:nsid w:val="477755E1"/>
     <w:multiLevelType w:val="hybridMultilevel"/>
     <w:tmpl w:val="31389B7C"/>
@@ -5842,7 +7111,7 @@
       </w:rPr>
     </w:lvl>
   </w:abstractNum>
-  <w:abstractNum w:abstractNumId="7" w15:restartNumberingAfterBreak="0">
+  <w:abstractNum w:abstractNumId="9" w15:restartNumberingAfterBreak="0">
     <w:nsid w:val="502D1C34"/>
     <w:multiLevelType w:val="hybridMultilevel"/>
     <w:tmpl w:val="BE2E892C"/>
@@ -5955,7 +7224,7 @@
       </w:rPr>
     </w:lvl>
   </w:abstractNum>
-  <w:abstractNum w:abstractNumId="8" w15:restartNumberingAfterBreak="0">
+  <w:abstractNum w:abstractNumId="10" w15:restartNumberingAfterBreak="0">
     <w:nsid w:val="5A3749AD"/>
     <w:multiLevelType w:val="multilevel"/>
     <w:tmpl w:val="32BE3006"/>
@@ -6119,7 +7388,7 @@
       </w:rPr>
     </w:lvl>
   </w:abstractNum>
-  <w:abstractNum w:abstractNumId="9" w15:restartNumberingAfterBreak="0">
+  <w:abstractNum w:abstractNumId="11" w15:restartNumberingAfterBreak="0">
     <w:nsid w:val="5B7A1C6C"/>
     <w:multiLevelType w:val="multilevel"/>
     <w:tmpl w:val="FF0ACA7A"/>
@@ -6232,7 +7501,7 @@
       </w:rPr>
     </w:lvl>
   </w:abstractNum>
-  <w:abstractNum w:abstractNumId="10" w15:restartNumberingAfterBreak="0">
+  <w:abstractNum w:abstractNumId="12" w15:restartNumberingAfterBreak="0">
     <w:nsid w:val="645307C7"/>
     <w:multiLevelType w:val="multilevel"/>
     <w:tmpl w:val="F974807C"/>
@@ -6346,37 +7615,43 @@
     </w:lvl>
   </w:abstractNum>
   <w:num w:numId="1">
-    <w:abstractNumId w:val="8"/>
+    <w:abstractNumId w:val="10"/>
   </w:num>
   <w:num w:numId="2">
     <w:abstractNumId w:val="0"/>
   </w:num>
   <w:num w:numId="3">
-    <w:abstractNumId w:val="5"/>
+    <w:abstractNumId w:val="6"/>
   </w:num>
   <w:num w:numId="4">
     <w:abstractNumId w:val="2"/>
   </w:num>
   <w:num w:numId="5">
-    <w:abstractNumId w:val="9"/>
+    <w:abstractNumId w:val="11"/>
   </w:num>
   <w:num w:numId="6">
-    <w:abstractNumId w:val="10"/>
+    <w:abstractNumId w:val="12"/>
   </w:num>
   <w:num w:numId="7">
     <w:abstractNumId w:val="1"/>
   </w:num>
   <w:num w:numId="8">
-    <w:abstractNumId w:val="4"/>
+    <w:abstractNumId w:val="5"/>
   </w:num>
   <w:num w:numId="9">
     <w:abstractNumId w:val="3"/>
   </w:num>
   <w:num w:numId="10">
+    <w:abstractNumId w:val="9"/>
+  </w:num>
+  <w:num w:numId="11">
+    <w:abstractNumId w:val="8"/>
+  </w:num>
+  <w:num w:numId="12">
     <w:abstractNumId w:val="7"/>
   </w:num>
-  <w:num w:numId="11">
-    <w:abstractNumId w:val="6"/>
+  <w:num w:numId="13">
+    <w:abstractNumId w:val="4"/>
   </w:num>
   <w:numIdMacAtCleanup w:val="11"/>
 </w:numbering>
@@ -7975,7 +9250,7 @@
 </file>
 
 <file path=customXml/itemProps2.xml><?xml version="1.0" encoding="utf-8"?>
-<ds:datastoreItem xmlns:ds="http://schemas.openxmlformats.org/officeDocument/2006/customXml" ds:itemID="{5B591F7C-44B0-4203-B2A5-77F9A70680CF}">
+<ds:datastoreItem xmlns:ds="http://schemas.openxmlformats.org/officeDocument/2006/customXml" ds:itemID="{2DE184AC-B202-4F8D-8DE6-AE907B88860D}">
   <ds:schemaRefs>
     <ds:schemaRef ds:uri="http://schemas.openxmlformats.org/officeDocument/2006/bibliography"/>
   </ds:schemaRefs>

</xml_diff>